<commit_message>
CFA + Material ZIP
</commit_message>
<xml_diff>
--- a/fuentes/CF1_DU.docx
+++ b/fuentes/CF1_DU.docx
@@ -548,7 +548,7 @@
             </w:rPr>
             <w:fldChar w:fldCharType="separate"/>
           </w:r>
-          <w:hyperlink w:anchor="_Toc178199641" w:history="1">
+          <w:hyperlink w:anchor="_Toc181869544" w:history="1">
             <w:r>
               <w:rPr>
                 <w:rStyle w:val="Hipervnculo"/>
@@ -575,7 +575,7 @@
                 <w:noProof/>
                 <w:webHidden/>
               </w:rPr>
-              <w:instrText xml:space="preserve"> PAGEREF _Toc178199641 \h </w:instrText>
+              <w:instrText xml:space="preserve"> PAGEREF _Toc181869544 \h </w:instrText>
             </w:r>
             <w:r>
               <w:rPr>
@@ -622,7 +622,7 @@
               <w14:ligatures w14:val="none"/>
             </w:rPr>
           </w:pPr>
-          <w:hyperlink w:anchor="_Toc178199642" w:history="1">
+          <w:hyperlink w:anchor="_Toc181869545" w:history="1">
             <w:r>
               <w:rPr>
                 <w:rStyle w:val="Hipervnculo"/>
@@ -667,7 +667,7 @@
                 <w:noProof/>
                 <w:webHidden/>
               </w:rPr>
-              <w:instrText xml:space="preserve"> PAGEREF _Toc178199642 \h </w:instrText>
+              <w:instrText xml:space="preserve"> PAGEREF _Toc181869545 \h </w:instrText>
             </w:r>
             <w:r>
               <w:rPr>
@@ -687,7 +687,7 @@
                 <w:noProof/>
                 <w:webHidden/>
               </w:rPr>
-              <w:t>2</w:t>
+              <w:t>3</w:t>
             </w:r>
             <w:r>
               <w:rPr>
@@ -714,7 +714,7 @@
               <w14:ligatures w14:val="none"/>
             </w:rPr>
           </w:pPr>
-          <w:hyperlink w:anchor="_Toc178199643" w:history="1">
+          <w:hyperlink w:anchor="_Toc181869546" w:history="1">
             <w:r>
               <w:rPr>
                 <w:rStyle w:val="Hipervnculo"/>
@@ -759,7 +759,7 @@
                 <w:noProof/>
                 <w:webHidden/>
               </w:rPr>
-              <w:instrText xml:space="preserve"> PAGEREF _Toc178199643 \h </w:instrText>
+              <w:instrText xml:space="preserve"> PAGEREF _Toc181869546 \h </w:instrText>
             </w:r>
             <w:r>
               <w:rPr>
@@ -779,7 +779,7 @@
                 <w:noProof/>
                 <w:webHidden/>
               </w:rPr>
-              <w:t>4</w:t>
+              <w:t>5</w:t>
             </w:r>
             <w:r>
               <w:rPr>
@@ -801,37 +801,33 @@
               <w14:ligatures w14:val="none"/>
             </w:rPr>
           </w:pPr>
-          <w:hyperlink w:anchor="_Toc178199646" w:history="1">
+          <w:hyperlink w:anchor="_Toc181869549" w:history="1">
             <w:r>
               <w:rPr>
                 <w:rStyle w:val="Hipervnculo"/>
+                <w14:scene3d>
+                  <w14:camera w14:prst="orthographicFront"/>
+                  <w14:lightRig w14:rig="threePt" w14:dir="t">
+                    <w14:rot w14:lat="0" w14:lon="0" w14:rev="0"/>
+                  </w14:lightRig>
+                </w14:scene3d>
               </w:rPr>
               <w:t>2.1.</w:t>
             </w:r>
             <w:r>
               <w:rPr>
-                <w:rFonts w:eastAsiaTheme="minorEastAsia"/>
-                <w:kern w:val="0"/>
-                <w:sz w:val="22"/>
-                <w:lang w:eastAsia="es-CO"/>
-                <w14:ligatures w14:val="none"/>
+                <w:rStyle w:val="Hipervnculo"/>
+              </w:rPr>
+              <w:t>¿Qué es una variable del mercado?</w:t>
+            </w:r>
+            <w:r>
+              <w:rPr>
+                <w:webHidden/>
               </w:rPr>
               <w:tab/>
             </w:r>
             <w:r>
               <w:rPr>
-                <w:rStyle w:val="Hipervnculo"/>
-              </w:rPr>
-              <w:t>¿Qué es una variable del mercado?</w:t>
-            </w:r>
-            <w:r>
-              <w:rPr>
-                <w:webHidden/>
-              </w:rPr>
-              <w:tab/>
-            </w:r>
-            <w:r>
-              <w:rPr>
                 <w:webHidden/>
               </w:rPr>
               <w:fldChar w:fldCharType="begin"/>
@@ -840,7 +836,7 @@
               <w:rPr>
                 <w:webHidden/>
               </w:rPr>
-              <w:instrText xml:space="preserve"> PAGEREF _Toc178199646 \h </w:instrText>
+              <w:instrText xml:space="preserve"> PAGEREF _Toc181869549 \h </w:instrText>
             </w:r>
             <w:r>
               <w:rPr>
@@ -857,7 +853,7 @@
               <w:rPr>
                 <w:webHidden/>
               </w:rPr>
-              <w:t>4</w:t>
+              <w:t>5</w:t>
             </w:r>
             <w:r>
               <w:rPr>
@@ -878,37 +874,33 @@
               <w14:ligatures w14:val="none"/>
             </w:rPr>
           </w:pPr>
-          <w:hyperlink w:anchor="_Toc178199647" w:history="1">
+          <w:hyperlink w:anchor="_Toc181869550" w:history="1">
             <w:r>
               <w:rPr>
                 <w:rStyle w:val="Hipervnculo"/>
+                <w14:scene3d>
+                  <w14:camera w14:prst="orthographicFront"/>
+                  <w14:lightRig w14:rig="threePt" w14:dir="t">
+                    <w14:rot w14:lat="0" w14:lon="0" w14:rev="0"/>
+                  </w14:lightRig>
+                </w14:scene3d>
               </w:rPr>
               <w:t>2.2.</w:t>
             </w:r>
             <w:r>
               <w:rPr>
-                <w:rFonts w:eastAsiaTheme="minorEastAsia"/>
-                <w:kern w:val="0"/>
-                <w:sz w:val="22"/>
-                <w:lang w:eastAsia="es-CO"/>
-                <w14:ligatures w14:val="none"/>
+                <w:rStyle w:val="Hipervnculo"/>
+              </w:rPr>
+              <w:t>Variables externas</w:t>
+            </w:r>
+            <w:r>
+              <w:rPr>
+                <w:webHidden/>
               </w:rPr>
               <w:tab/>
             </w:r>
             <w:r>
               <w:rPr>
-                <w:rStyle w:val="Hipervnculo"/>
-              </w:rPr>
-              <w:t>Variables externas</w:t>
-            </w:r>
-            <w:r>
-              <w:rPr>
-                <w:webHidden/>
-              </w:rPr>
-              <w:tab/>
-            </w:r>
-            <w:r>
-              <w:rPr>
                 <w:webHidden/>
               </w:rPr>
               <w:fldChar w:fldCharType="begin"/>
@@ -917,7 +909,7 @@
               <w:rPr>
                 <w:webHidden/>
               </w:rPr>
-              <w:instrText xml:space="preserve"> PAGEREF _Toc178199647 \h </w:instrText>
+              <w:instrText xml:space="preserve"> PAGEREF _Toc181869550 \h </w:instrText>
             </w:r>
             <w:r>
               <w:rPr>
@@ -934,7 +926,7 @@
               <w:rPr>
                 <w:webHidden/>
               </w:rPr>
-              <w:t>4</w:t>
+              <w:t>5</w:t>
             </w:r>
             <w:r>
               <w:rPr>
@@ -955,37 +947,33 @@
               <w14:ligatures w14:val="none"/>
             </w:rPr>
           </w:pPr>
-          <w:hyperlink w:anchor="_Toc178199648" w:history="1">
+          <w:hyperlink w:anchor="_Toc181869551" w:history="1">
             <w:r>
               <w:rPr>
                 <w:rStyle w:val="Hipervnculo"/>
+                <w14:scene3d>
+                  <w14:camera w14:prst="orthographicFront"/>
+                  <w14:lightRig w14:rig="threePt" w14:dir="t">
+                    <w14:rot w14:lat="0" w14:lon="0" w14:rev="0"/>
+                  </w14:lightRig>
+                </w14:scene3d>
               </w:rPr>
               <w:t>2.3.</w:t>
             </w:r>
             <w:r>
               <w:rPr>
-                <w:rFonts w:eastAsiaTheme="minorEastAsia"/>
-                <w:kern w:val="0"/>
-                <w:sz w:val="22"/>
-                <w:lang w:eastAsia="es-CO"/>
-                <w14:ligatures w14:val="none"/>
+                <w:rStyle w:val="Hipervnculo"/>
+              </w:rPr>
+              <w:t>Variables internas</w:t>
+            </w:r>
+            <w:r>
+              <w:rPr>
+                <w:webHidden/>
               </w:rPr>
               <w:tab/>
             </w:r>
             <w:r>
               <w:rPr>
-                <w:rStyle w:val="Hipervnculo"/>
-              </w:rPr>
-              <w:t>Variables internas</w:t>
-            </w:r>
-            <w:r>
-              <w:rPr>
-                <w:webHidden/>
-              </w:rPr>
-              <w:tab/>
-            </w:r>
-            <w:r>
-              <w:rPr>
                 <w:webHidden/>
               </w:rPr>
               <w:fldChar w:fldCharType="begin"/>
@@ -994,7 +982,7 @@
               <w:rPr>
                 <w:webHidden/>
               </w:rPr>
-              <w:instrText xml:space="preserve"> PAGEREF _Toc178199648 \h </w:instrText>
+              <w:instrText xml:space="preserve"> PAGEREF _Toc181869551 \h </w:instrText>
             </w:r>
             <w:r>
               <w:rPr>
@@ -1011,7 +999,7 @@
               <w:rPr>
                 <w:webHidden/>
               </w:rPr>
-              <w:t>7</w:t>
+              <w:t>8</w:t>
             </w:r>
             <w:r>
               <w:rPr>
@@ -1037,7 +1025,7 @@
               <w14:ligatures w14:val="none"/>
             </w:rPr>
           </w:pPr>
-          <w:hyperlink w:anchor="_Toc178199649" w:history="1">
+          <w:hyperlink w:anchor="_Toc181869552" w:history="1">
             <w:r>
               <w:rPr>
                 <w:rStyle w:val="Hipervnculo"/>
@@ -1082,7 +1070,7 @@
                 <w:noProof/>
                 <w:webHidden/>
               </w:rPr>
-              <w:instrText xml:space="preserve"> PAGEREF _Toc178199649 \h </w:instrText>
+              <w:instrText xml:space="preserve"> PAGEREF _Toc181869552 \h </w:instrText>
             </w:r>
             <w:r>
               <w:rPr>
@@ -1102,7 +1090,7 @@
                 <w:noProof/>
                 <w:webHidden/>
               </w:rPr>
-              <w:t>9</w:t>
+              <w:t>10</w:t>
             </w:r>
             <w:r>
               <w:rPr>
@@ -1124,37 +1112,33 @@
               <w14:ligatures w14:val="none"/>
             </w:rPr>
           </w:pPr>
-          <w:hyperlink w:anchor="_Toc178199651" w:history="1">
+          <w:hyperlink w:anchor="_Toc181869554" w:history="1">
             <w:r>
               <w:rPr>
                 <w:rStyle w:val="Hipervnculo"/>
+                <w14:scene3d>
+                  <w14:camera w14:prst="orthographicFront"/>
+                  <w14:lightRig w14:rig="threePt" w14:dir="t">
+                    <w14:rot w14:lat="0" w14:lon="0" w14:rev="0"/>
+                  </w14:lightRig>
+                </w14:scene3d>
               </w:rPr>
               <w:t>3.1.</w:t>
             </w:r>
             <w:r>
               <w:rPr>
-                <w:rFonts w:eastAsiaTheme="minorEastAsia"/>
-                <w:kern w:val="0"/>
-                <w:sz w:val="22"/>
-                <w:lang w:eastAsia="es-CO"/>
-                <w14:ligatures w14:val="none"/>
+                <w:rStyle w:val="Hipervnculo"/>
+              </w:rPr>
+              <w:t>Tipos de investigación</w:t>
+            </w:r>
+            <w:r>
+              <w:rPr>
+                <w:webHidden/>
               </w:rPr>
               <w:tab/>
             </w:r>
             <w:r>
               <w:rPr>
-                <w:rStyle w:val="Hipervnculo"/>
-              </w:rPr>
-              <w:t>Tipos de investigación</w:t>
-            </w:r>
-            <w:r>
-              <w:rPr>
-                <w:webHidden/>
-              </w:rPr>
-              <w:tab/>
-            </w:r>
-            <w:r>
-              <w:rPr>
                 <w:webHidden/>
               </w:rPr>
               <w:fldChar w:fldCharType="begin"/>
@@ -1163,7 +1147,7 @@
               <w:rPr>
                 <w:webHidden/>
               </w:rPr>
-              <w:instrText xml:space="preserve"> PAGEREF _Toc178199651 \h </w:instrText>
+              <w:instrText xml:space="preserve"> PAGEREF _Toc181869554 \h </w:instrText>
             </w:r>
             <w:r>
               <w:rPr>
@@ -1180,7 +1164,7 @@
               <w:rPr>
                 <w:webHidden/>
               </w:rPr>
-              <w:t>9</w:t>
+              <w:t>10</w:t>
             </w:r>
             <w:r>
               <w:rPr>
@@ -1201,37 +1185,33 @@
               <w14:ligatures w14:val="none"/>
             </w:rPr>
           </w:pPr>
-          <w:hyperlink w:anchor="_Toc178199652" w:history="1">
+          <w:hyperlink w:anchor="_Toc181869555" w:history="1">
             <w:r>
               <w:rPr>
                 <w:rStyle w:val="Hipervnculo"/>
+                <w14:scene3d>
+                  <w14:camera w14:prst="orthographicFront"/>
+                  <w14:lightRig w14:rig="threePt" w14:dir="t">
+                    <w14:rot w14:lat="0" w14:lon="0" w14:rev="0"/>
+                  </w14:lightRig>
+                </w14:scene3d>
               </w:rPr>
               <w:t>3.2.</w:t>
             </w:r>
             <w:r>
               <w:rPr>
-                <w:rFonts w:eastAsiaTheme="minorEastAsia"/>
-                <w:kern w:val="0"/>
-                <w:sz w:val="22"/>
-                <w:lang w:eastAsia="es-CO"/>
-                <w14:ligatures w14:val="none"/>
+                <w:rStyle w:val="Hipervnculo"/>
+              </w:rPr>
+              <w:t>Fuentes de información</w:t>
+            </w:r>
+            <w:r>
+              <w:rPr>
+                <w:webHidden/>
               </w:rPr>
               <w:tab/>
             </w:r>
             <w:r>
               <w:rPr>
-                <w:rStyle w:val="Hipervnculo"/>
-              </w:rPr>
-              <w:t>Fuentes de información</w:t>
-            </w:r>
-            <w:r>
-              <w:rPr>
-                <w:webHidden/>
-              </w:rPr>
-              <w:tab/>
-            </w:r>
-            <w:r>
-              <w:rPr>
                 <w:webHidden/>
               </w:rPr>
               <w:fldChar w:fldCharType="begin"/>
@@ -1240,7 +1220,7 @@
               <w:rPr>
                 <w:webHidden/>
               </w:rPr>
-              <w:instrText xml:space="preserve"> PAGEREF _Toc178199652 \h </w:instrText>
+              <w:instrText xml:space="preserve"> PAGEREF _Toc181869555 \h </w:instrText>
             </w:r>
             <w:r>
               <w:rPr>
@@ -1257,7 +1237,7 @@
               <w:rPr>
                 <w:webHidden/>
               </w:rPr>
-              <w:t>10</w:t>
+              <w:t>11</w:t>
             </w:r>
             <w:r>
               <w:rPr>
@@ -1278,37 +1258,33 @@
               <w14:ligatures w14:val="none"/>
             </w:rPr>
           </w:pPr>
-          <w:hyperlink w:anchor="_Toc178199653" w:history="1">
+          <w:hyperlink w:anchor="_Toc181869556" w:history="1">
             <w:r>
               <w:rPr>
                 <w:rStyle w:val="Hipervnculo"/>
+                <w14:scene3d>
+                  <w14:camera w14:prst="orthographicFront"/>
+                  <w14:lightRig w14:rig="threePt" w14:dir="t">
+                    <w14:rot w14:lat="0" w14:lon="0" w14:rev="0"/>
+                  </w14:lightRig>
+                </w14:scene3d>
               </w:rPr>
               <w:t>3.3.</w:t>
             </w:r>
             <w:r>
               <w:rPr>
-                <w:rFonts w:eastAsiaTheme="minorEastAsia"/>
-                <w:kern w:val="0"/>
-                <w:sz w:val="22"/>
-                <w:lang w:eastAsia="es-CO"/>
-                <w14:ligatures w14:val="none"/>
+                <w:rStyle w:val="Hipervnculo"/>
+              </w:rPr>
+              <w:t>Técnicas de recolección de información</w:t>
+            </w:r>
+            <w:r>
+              <w:rPr>
+                <w:webHidden/>
               </w:rPr>
               <w:tab/>
             </w:r>
             <w:r>
               <w:rPr>
-                <w:rStyle w:val="Hipervnculo"/>
-              </w:rPr>
-              <w:t>Técnicas de recolección de información</w:t>
-            </w:r>
-            <w:r>
-              <w:rPr>
-                <w:webHidden/>
-              </w:rPr>
-              <w:tab/>
-            </w:r>
-            <w:r>
-              <w:rPr>
                 <w:webHidden/>
               </w:rPr>
               <w:fldChar w:fldCharType="begin"/>
@@ -1317,7 +1293,7 @@
               <w:rPr>
                 <w:webHidden/>
               </w:rPr>
-              <w:instrText xml:space="preserve"> PAGEREF _Toc178199653 \h </w:instrText>
+              <w:instrText xml:space="preserve"> PAGEREF _Toc181869556 \h </w:instrText>
             </w:r>
             <w:r>
               <w:rPr>
@@ -1334,7 +1310,7 @@
               <w:rPr>
                 <w:webHidden/>
               </w:rPr>
-              <w:t>12</w:t>
+              <w:t>13</w:t>
             </w:r>
             <w:r>
               <w:rPr>
@@ -1360,7 +1336,7 @@
               <w14:ligatures w14:val="none"/>
             </w:rPr>
           </w:pPr>
-          <w:hyperlink w:anchor="_Toc178199654" w:history="1">
+          <w:hyperlink w:anchor="_Toc181869557" w:history="1">
             <w:r>
               <w:rPr>
                 <w:rStyle w:val="Hipervnculo"/>
@@ -1405,7 +1381,7 @@
                 <w:noProof/>
                 <w:webHidden/>
               </w:rPr>
-              <w:instrText xml:space="preserve"> PAGEREF _Toc178199654 \h </w:instrText>
+              <w:instrText xml:space="preserve"> PAGEREF _Toc181869557 \h </w:instrText>
             </w:r>
             <w:r>
               <w:rPr>
@@ -1425,7 +1401,7 @@
                 <w:noProof/>
                 <w:webHidden/>
               </w:rPr>
-              <w:t>20</w:t>
+              <w:t>21</w:t>
             </w:r>
             <w:r>
               <w:rPr>
@@ -1447,22 +1423,18 @@
               <w14:ligatures w14:val="none"/>
             </w:rPr>
           </w:pPr>
-          <w:hyperlink w:anchor="_Toc178199656" w:history="1">
+          <w:hyperlink w:anchor="_Toc181869559" w:history="1">
             <w:r>
               <w:rPr>
                 <w:rStyle w:val="Hipervnculo"/>
+                <w14:scene3d>
+                  <w14:camera w14:prst="orthographicFront"/>
+                  <w14:lightRig w14:rig="threePt" w14:dir="t">
+                    <w14:rot w14:lat="0" w14:lon="0" w14:rev="0"/>
+                  </w14:lightRig>
+                </w14:scene3d>
               </w:rPr>
               <w:t>4.1.</w:t>
-            </w:r>
-            <w:r>
-              <w:rPr>
-                <w:rFonts w:eastAsiaTheme="minorEastAsia"/>
-                <w:kern w:val="0"/>
-                <w:sz w:val="22"/>
-                <w:lang w:eastAsia="es-CO"/>
-                <w14:ligatures w14:val="none"/>
-              </w:rPr>
-              <w:tab/>
             </w:r>
             <w:r>
               <w:rPr>
@@ -1493,7 +1465,7 @@
               <w:rPr>
                 <w:webHidden/>
               </w:rPr>
-              <w:instrText xml:space="preserve"> PAGEREF _Toc178199656 \h </w:instrText>
+              <w:instrText xml:space="preserve"> PAGEREF _Toc181869559 \h </w:instrText>
             </w:r>
             <w:r>
               <w:rPr>
@@ -1510,7 +1482,7 @@
               <w:rPr>
                 <w:webHidden/>
               </w:rPr>
-              <w:t>20</w:t>
+              <w:t>21</w:t>
             </w:r>
             <w:r>
               <w:rPr>
@@ -1531,37 +1503,33 @@
               <w14:ligatures w14:val="none"/>
             </w:rPr>
           </w:pPr>
-          <w:hyperlink w:anchor="_Toc178199657" w:history="1">
+          <w:hyperlink w:anchor="_Toc181869560" w:history="1">
             <w:r>
               <w:rPr>
                 <w:rStyle w:val="Hipervnculo"/>
+                <w14:scene3d>
+                  <w14:camera w14:prst="orthographicFront"/>
+                  <w14:lightRig w14:rig="threePt" w14:dir="t">
+                    <w14:rot w14:lat="0" w14:lon="0" w14:rev="0"/>
+                  </w14:lightRig>
+                </w14:scene3d>
               </w:rPr>
               <w:t>4.2.</w:t>
             </w:r>
             <w:r>
               <w:rPr>
-                <w:rFonts w:eastAsiaTheme="minorEastAsia"/>
-                <w:kern w:val="0"/>
-                <w:sz w:val="22"/>
-                <w:lang w:eastAsia="es-CO"/>
-                <w14:ligatures w14:val="none"/>
+                <w:rStyle w:val="Hipervnculo"/>
+              </w:rPr>
+              <w:t>Matriz BCG</w:t>
+            </w:r>
+            <w:r>
+              <w:rPr>
+                <w:webHidden/>
               </w:rPr>
               <w:tab/>
             </w:r>
             <w:r>
               <w:rPr>
-                <w:rStyle w:val="Hipervnculo"/>
-              </w:rPr>
-              <w:t>Matriz BCG</w:t>
-            </w:r>
-            <w:r>
-              <w:rPr>
-                <w:webHidden/>
-              </w:rPr>
-              <w:tab/>
-            </w:r>
-            <w:r>
-              <w:rPr>
                 <w:webHidden/>
               </w:rPr>
               <w:fldChar w:fldCharType="begin"/>
@@ -1570,7 +1538,7 @@
               <w:rPr>
                 <w:webHidden/>
               </w:rPr>
-              <w:instrText xml:space="preserve"> PAGEREF _Toc178199657 \h </w:instrText>
+              <w:instrText xml:space="preserve"> PAGEREF _Toc181869560 \h </w:instrText>
             </w:r>
             <w:r>
               <w:rPr>
@@ -1587,7 +1555,7 @@
               <w:rPr>
                 <w:webHidden/>
               </w:rPr>
-              <w:t>24</w:t>
+              <w:t>25</w:t>
             </w:r>
             <w:r>
               <w:rPr>
@@ -1608,37 +1576,33 @@
               <w14:ligatures w14:val="none"/>
             </w:rPr>
           </w:pPr>
-          <w:hyperlink w:anchor="_Toc178199658" w:history="1">
+          <w:hyperlink w:anchor="_Toc181869561" w:history="1">
             <w:r>
               <w:rPr>
                 <w:rStyle w:val="Hipervnculo"/>
+                <w14:scene3d>
+                  <w14:camera w14:prst="orthographicFront"/>
+                  <w14:lightRig w14:rig="threePt" w14:dir="t">
+                    <w14:rot w14:lat="0" w14:lon="0" w14:rev="0"/>
+                  </w14:lightRig>
+                </w14:scene3d>
               </w:rPr>
               <w:t>4.3.</w:t>
             </w:r>
             <w:r>
               <w:rPr>
-                <w:rFonts w:eastAsiaTheme="minorEastAsia"/>
-                <w:kern w:val="0"/>
-                <w:sz w:val="22"/>
-                <w:lang w:eastAsia="es-CO"/>
-                <w14:ligatures w14:val="none"/>
+                <w:rStyle w:val="Hipervnculo"/>
+              </w:rPr>
+              <w:t>Matriz de competitividad</w:t>
+            </w:r>
+            <w:r>
+              <w:rPr>
+                <w:webHidden/>
               </w:rPr>
               <w:tab/>
             </w:r>
             <w:r>
               <w:rPr>
-                <w:rStyle w:val="Hipervnculo"/>
-              </w:rPr>
-              <w:t>Matriz de competitividad</w:t>
-            </w:r>
-            <w:r>
-              <w:rPr>
-                <w:webHidden/>
-              </w:rPr>
-              <w:tab/>
-            </w:r>
-            <w:r>
-              <w:rPr>
                 <w:webHidden/>
               </w:rPr>
               <w:fldChar w:fldCharType="begin"/>
@@ -1647,7 +1611,7 @@
               <w:rPr>
                 <w:webHidden/>
               </w:rPr>
-              <w:instrText xml:space="preserve"> PAGEREF _Toc178199658 \h </w:instrText>
+              <w:instrText xml:space="preserve"> PAGEREF _Toc181869561 \h </w:instrText>
             </w:r>
             <w:r>
               <w:rPr>
@@ -1664,7 +1628,7 @@
               <w:rPr>
                 <w:webHidden/>
               </w:rPr>
-              <w:t>26</w:t>
+              <w:t>27</w:t>
             </w:r>
             <w:r>
               <w:rPr>
@@ -1685,37 +1649,34 @@
               <w14:ligatures w14:val="none"/>
             </w:rPr>
           </w:pPr>
-          <w:hyperlink w:anchor="_Toc178199659" w:history="1">
+          <w:hyperlink w:anchor="_Toc181869562" w:history="1">
             <w:r>
               <w:rPr>
                 <w:rStyle w:val="Hipervnculo"/>
+                <w:lang w:val="en-US"/>
+                <w14:scene3d>
+                  <w14:camera w14:prst="orthographicFront"/>
+                  <w14:lightRig w14:rig="threePt" w14:dir="t">
+                    <w14:rot w14:lat="0" w14:lon="0" w14:rev="0"/>
+                  </w14:lightRig>
+                </w14:scene3d>
               </w:rPr>
               <w:t>4.4.</w:t>
             </w:r>
             <w:r>
               <w:rPr>
-                <w:rFonts w:eastAsiaTheme="minorEastAsia"/>
-                <w:kern w:val="0"/>
-                <w:sz w:val="22"/>
-                <w:lang w:eastAsia="es-CO"/>
-                <w14:ligatures w14:val="none"/>
+                <w:rStyle w:val="Hipervnculo"/>
+              </w:rPr>
+              <w:t>Matriz DOFA</w:t>
+            </w:r>
+            <w:r>
+              <w:rPr>
+                <w:webHidden/>
               </w:rPr>
               <w:tab/>
             </w:r>
             <w:r>
               <w:rPr>
-                <w:rStyle w:val="Hipervnculo"/>
-              </w:rPr>
-              <w:t>Matriz DOFA</w:t>
-            </w:r>
-            <w:r>
-              <w:rPr>
-                <w:webHidden/>
-              </w:rPr>
-              <w:tab/>
-            </w:r>
-            <w:r>
-              <w:rPr>
                 <w:webHidden/>
               </w:rPr>
               <w:fldChar w:fldCharType="begin"/>
@@ -1724,7 +1685,7 @@
               <w:rPr>
                 <w:webHidden/>
               </w:rPr>
-              <w:instrText xml:space="preserve"> PAGEREF _Toc178199659 \h </w:instrText>
+              <w:instrText xml:space="preserve"> PAGEREF _Toc181869562 \h </w:instrText>
             </w:r>
             <w:r>
               <w:rPr>
@@ -1741,7 +1702,7 @@
               <w:rPr>
                 <w:webHidden/>
               </w:rPr>
-              <w:t>28</w:t>
+              <w:t>29</w:t>
             </w:r>
             <w:r>
               <w:rPr>
@@ -1767,7 +1728,7 @@
               <w14:ligatures w14:val="none"/>
             </w:rPr>
           </w:pPr>
-          <w:hyperlink w:anchor="_Toc178199660" w:history="1">
+          <w:hyperlink w:anchor="_Toc181869563" w:history="1">
             <w:r>
               <w:rPr>
                 <w:rStyle w:val="Hipervnculo"/>
@@ -1812,7 +1773,7 @@
                 <w:noProof/>
                 <w:webHidden/>
               </w:rPr>
-              <w:instrText xml:space="preserve"> PAGEREF _Toc178199660 \h </w:instrText>
+              <w:instrText xml:space="preserve"> PAGEREF _Toc181869563 \h </w:instrText>
             </w:r>
             <w:r>
               <w:rPr>
@@ -1832,7 +1793,7 @@
                 <w:noProof/>
                 <w:webHidden/>
               </w:rPr>
-              <w:t>32</w:t>
+              <w:t>33</w:t>
             </w:r>
             <w:r>
               <w:rPr>
@@ -1854,37 +1815,33 @@
               <w14:ligatures w14:val="none"/>
             </w:rPr>
           </w:pPr>
-          <w:hyperlink w:anchor="_Toc178199662" w:history="1">
+          <w:hyperlink w:anchor="_Toc181869565" w:history="1">
             <w:r>
               <w:rPr>
                 <w:rStyle w:val="Hipervnculo"/>
+                <w14:scene3d>
+                  <w14:camera w14:prst="orthographicFront"/>
+                  <w14:lightRig w14:rig="threePt" w14:dir="t">
+                    <w14:rot w14:lat="0" w14:lon="0" w14:rev="0"/>
+                  </w14:lightRig>
+                </w14:scene3d>
               </w:rPr>
               <w:t>5.1.</w:t>
             </w:r>
             <w:r>
               <w:rPr>
-                <w:rFonts w:eastAsiaTheme="minorEastAsia"/>
-                <w:kern w:val="0"/>
-                <w:sz w:val="22"/>
-                <w:lang w:eastAsia="es-CO"/>
-                <w14:ligatures w14:val="none"/>
+                <w:rStyle w:val="Hipervnculo"/>
+              </w:rPr>
+              <w:t>Identificación del problema</w:t>
+            </w:r>
+            <w:r>
+              <w:rPr>
+                <w:webHidden/>
               </w:rPr>
               <w:tab/>
             </w:r>
             <w:r>
               <w:rPr>
-                <w:rStyle w:val="Hipervnculo"/>
-              </w:rPr>
-              <w:t>Identificación del problema</w:t>
-            </w:r>
-            <w:r>
-              <w:rPr>
-                <w:webHidden/>
-              </w:rPr>
-              <w:tab/>
-            </w:r>
-            <w:r>
-              <w:rPr>
                 <w:webHidden/>
               </w:rPr>
               <w:fldChar w:fldCharType="begin"/>
@@ -1893,7 +1850,7 @@
               <w:rPr>
                 <w:webHidden/>
               </w:rPr>
-              <w:instrText xml:space="preserve"> PAGEREF _Toc178199662 \h </w:instrText>
+              <w:instrText xml:space="preserve"> PAGEREF _Toc181869565 \h </w:instrText>
             </w:r>
             <w:r>
               <w:rPr>
@@ -1910,7 +1867,7 @@
               <w:rPr>
                 <w:webHidden/>
               </w:rPr>
-              <w:t>32</w:t>
+              <w:t>33</w:t>
             </w:r>
             <w:r>
               <w:rPr>
@@ -1931,37 +1888,33 @@
               <w14:ligatures w14:val="none"/>
             </w:rPr>
           </w:pPr>
-          <w:hyperlink w:anchor="_Toc178199663" w:history="1">
+          <w:hyperlink w:anchor="_Toc181869566" w:history="1">
             <w:r>
               <w:rPr>
                 <w:rStyle w:val="Hipervnculo"/>
+                <w14:scene3d>
+                  <w14:camera w14:prst="orthographicFront"/>
+                  <w14:lightRig w14:rig="threePt" w14:dir="t">
+                    <w14:rot w14:lat="0" w14:lon="0" w14:rev="0"/>
+                  </w14:lightRig>
+                </w14:scene3d>
               </w:rPr>
               <w:t>5.2.</w:t>
             </w:r>
             <w:r>
               <w:rPr>
-                <w:rFonts w:eastAsiaTheme="minorEastAsia"/>
-                <w:kern w:val="0"/>
-                <w:sz w:val="22"/>
-                <w:lang w:eastAsia="es-CO"/>
-                <w14:ligatures w14:val="none"/>
+                <w:rStyle w:val="Hipervnculo"/>
+              </w:rPr>
+              <w:t>Metodología</w:t>
+            </w:r>
+            <w:r>
+              <w:rPr>
+                <w:webHidden/>
               </w:rPr>
               <w:tab/>
             </w:r>
             <w:r>
               <w:rPr>
-                <w:rStyle w:val="Hipervnculo"/>
-              </w:rPr>
-              <w:t>Metodología</w:t>
-            </w:r>
-            <w:r>
-              <w:rPr>
-                <w:webHidden/>
-              </w:rPr>
-              <w:tab/>
-            </w:r>
-            <w:r>
-              <w:rPr>
                 <w:webHidden/>
               </w:rPr>
               <w:fldChar w:fldCharType="begin"/>
@@ -1970,7 +1923,7 @@
               <w:rPr>
                 <w:webHidden/>
               </w:rPr>
-              <w:instrText xml:space="preserve"> PAGEREF _Toc178199663 \h </w:instrText>
+              <w:instrText xml:space="preserve"> PAGEREF _Toc181869566 \h </w:instrText>
             </w:r>
             <w:r>
               <w:rPr>
@@ -1987,7 +1940,7 @@
               <w:rPr>
                 <w:webHidden/>
               </w:rPr>
-              <w:t>33</w:t>
+              <w:t>34</w:t>
             </w:r>
             <w:r>
               <w:rPr>
@@ -2008,37 +1961,33 @@
               <w14:ligatures w14:val="none"/>
             </w:rPr>
           </w:pPr>
-          <w:hyperlink w:anchor="_Toc178199664" w:history="1">
+          <w:hyperlink w:anchor="_Toc181869567" w:history="1">
             <w:r>
               <w:rPr>
                 <w:rStyle w:val="Hipervnculo"/>
+                <w14:scene3d>
+                  <w14:camera w14:prst="orthographicFront"/>
+                  <w14:lightRig w14:rig="threePt" w14:dir="t">
+                    <w14:rot w14:lat="0" w14:lon="0" w14:rev="0"/>
+                  </w14:lightRig>
+                </w14:scene3d>
               </w:rPr>
               <w:t>5.3.</w:t>
             </w:r>
             <w:r>
               <w:rPr>
-                <w:rFonts w:eastAsiaTheme="minorEastAsia"/>
-                <w:kern w:val="0"/>
-                <w:sz w:val="22"/>
-                <w:lang w:eastAsia="es-CO"/>
-                <w14:ligatures w14:val="none"/>
+                <w:rStyle w:val="Hipervnculo"/>
+              </w:rPr>
+              <w:t>Recolección de datos</w:t>
+            </w:r>
+            <w:r>
+              <w:rPr>
+                <w:webHidden/>
               </w:rPr>
               <w:tab/>
             </w:r>
             <w:r>
               <w:rPr>
-                <w:rStyle w:val="Hipervnculo"/>
-              </w:rPr>
-              <w:t>Recolección de datos</w:t>
-            </w:r>
-            <w:r>
-              <w:rPr>
-                <w:webHidden/>
-              </w:rPr>
-              <w:tab/>
-            </w:r>
-            <w:r>
-              <w:rPr>
                 <w:webHidden/>
               </w:rPr>
               <w:fldChar w:fldCharType="begin"/>
@@ -2047,7 +1996,7 @@
               <w:rPr>
                 <w:webHidden/>
               </w:rPr>
-              <w:instrText xml:space="preserve"> PAGEREF _Toc178199664 \h </w:instrText>
+              <w:instrText xml:space="preserve"> PAGEREF _Toc181869567 \h </w:instrText>
             </w:r>
             <w:r>
               <w:rPr>
@@ -2064,7 +2013,7 @@
               <w:rPr>
                 <w:webHidden/>
               </w:rPr>
-              <w:t>33</w:t>
+              <w:t>34</w:t>
             </w:r>
             <w:r>
               <w:rPr>
@@ -2085,37 +2034,33 @@
               <w14:ligatures w14:val="none"/>
             </w:rPr>
           </w:pPr>
-          <w:hyperlink w:anchor="_Toc178199665" w:history="1">
+          <w:hyperlink w:anchor="_Toc181869568" w:history="1">
             <w:r>
               <w:rPr>
                 <w:rStyle w:val="Hipervnculo"/>
+                <w14:scene3d>
+                  <w14:camera w14:prst="orthographicFront"/>
+                  <w14:lightRig w14:rig="threePt" w14:dir="t">
+                    <w14:rot w14:lat="0" w14:lon="0" w14:rev="0"/>
+                  </w14:lightRig>
+                </w14:scene3d>
               </w:rPr>
               <w:t>5.4.</w:t>
             </w:r>
             <w:r>
               <w:rPr>
-                <w:rFonts w:eastAsiaTheme="minorEastAsia"/>
-                <w:kern w:val="0"/>
-                <w:sz w:val="22"/>
-                <w:lang w:eastAsia="es-CO"/>
-                <w14:ligatures w14:val="none"/>
+                <w:rStyle w:val="Hipervnculo"/>
+              </w:rPr>
+              <w:t>Análisis de información</w:t>
+            </w:r>
+            <w:r>
+              <w:rPr>
+                <w:webHidden/>
               </w:rPr>
               <w:tab/>
             </w:r>
             <w:r>
               <w:rPr>
-                <w:rStyle w:val="Hipervnculo"/>
-              </w:rPr>
-              <w:t>Análisis de información</w:t>
-            </w:r>
-            <w:r>
-              <w:rPr>
-                <w:webHidden/>
-              </w:rPr>
-              <w:tab/>
-            </w:r>
-            <w:r>
-              <w:rPr>
                 <w:webHidden/>
               </w:rPr>
               <w:fldChar w:fldCharType="begin"/>
@@ -2124,7 +2069,7 @@
               <w:rPr>
                 <w:webHidden/>
               </w:rPr>
-              <w:instrText xml:space="preserve"> PAGEREF _Toc178199665 \h </w:instrText>
+              <w:instrText xml:space="preserve"> PAGEREF _Toc181869568 \h </w:instrText>
             </w:r>
             <w:r>
               <w:rPr>
@@ -2141,7 +2086,7 @@
               <w:rPr>
                 <w:webHidden/>
               </w:rPr>
-              <w:t>33</w:t>
+              <w:t>34</w:t>
             </w:r>
             <w:r>
               <w:rPr>
@@ -2162,37 +2107,33 @@
               <w14:ligatures w14:val="none"/>
             </w:rPr>
           </w:pPr>
-          <w:hyperlink w:anchor="_Toc178199666" w:history="1">
+          <w:hyperlink w:anchor="_Toc181869569" w:history="1">
             <w:r>
               <w:rPr>
                 <w:rStyle w:val="Hipervnculo"/>
+                <w14:scene3d>
+                  <w14:camera w14:prst="orthographicFront"/>
+                  <w14:lightRig w14:rig="threePt" w14:dir="t">
+                    <w14:rot w14:lat="0" w14:lon="0" w14:rev="0"/>
+                  </w14:lightRig>
+                </w14:scene3d>
               </w:rPr>
               <w:t>5.5.</w:t>
             </w:r>
             <w:r>
               <w:rPr>
-                <w:rFonts w:eastAsiaTheme="minorEastAsia"/>
-                <w:kern w:val="0"/>
-                <w:sz w:val="22"/>
-                <w:lang w:eastAsia="es-CO"/>
-                <w14:ligatures w14:val="none"/>
+                <w:rStyle w:val="Hipervnculo"/>
+              </w:rPr>
+              <w:t>Conclusiones</w:t>
+            </w:r>
+            <w:r>
+              <w:rPr>
+                <w:webHidden/>
               </w:rPr>
               <w:tab/>
             </w:r>
             <w:r>
               <w:rPr>
-                <w:rStyle w:val="Hipervnculo"/>
-              </w:rPr>
-              <w:t>Conclusiones</w:t>
-            </w:r>
-            <w:r>
-              <w:rPr>
-                <w:webHidden/>
-              </w:rPr>
-              <w:tab/>
-            </w:r>
-            <w:r>
-              <w:rPr>
                 <w:webHidden/>
               </w:rPr>
               <w:fldChar w:fldCharType="begin"/>
@@ -2201,7 +2142,7 @@
               <w:rPr>
                 <w:webHidden/>
               </w:rPr>
-              <w:instrText xml:space="preserve"> PAGEREF _Toc178199666 \h </w:instrText>
+              <w:instrText xml:space="preserve"> PAGEREF _Toc181869569 \h </w:instrText>
             </w:r>
             <w:r>
               <w:rPr>
@@ -2218,7 +2159,7 @@
               <w:rPr>
                 <w:webHidden/>
               </w:rPr>
-              <w:t>34</w:t>
+              <w:t>35</w:t>
             </w:r>
             <w:r>
               <w:rPr>
@@ -2239,37 +2180,33 @@
               <w14:ligatures w14:val="none"/>
             </w:rPr>
           </w:pPr>
-          <w:hyperlink w:anchor="_Toc178199667" w:history="1">
+          <w:hyperlink w:anchor="_Toc181869570" w:history="1">
             <w:r>
               <w:rPr>
                 <w:rStyle w:val="Hipervnculo"/>
+                <w14:scene3d>
+                  <w14:camera w14:prst="orthographicFront"/>
+                  <w14:lightRig w14:rig="threePt" w14:dir="t">
+                    <w14:rot w14:lat="0" w14:lon="0" w14:rev="0"/>
+                  </w14:lightRig>
+                </w14:scene3d>
               </w:rPr>
               <w:t>5.6.</w:t>
             </w:r>
             <w:r>
               <w:rPr>
-                <w:rFonts w:eastAsiaTheme="minorEastAsia"/>
-                <w:kern w:val="0"/>
-                <w:sz w:val="22"/>
-                <w:lang w:eastAsia="es-CO"/>
-                <w14:ligatures w14:val="none"/>
+                <w:rStyle w:val="Hipervnculo"/>
+              </w:rPr>
+              <w:t>Estrategias</w:t>
+            </w:r>
+            <w:r>
+              <w:rPr>
+                <w:webHidden/>
               </w:rPr>
               <w:tab/>
             </w:r>
             <w:r>
               <w:rPr>
-                <w:rStyle w:val="Hipervnculo"/>
-              </w:rPr>
-              <w:t>Estrategias</w:t>
-            </w:r>
-            <w:r>
-              <w:rPr>
-                <w:webHidden/>
-              </w:rPr>
-              <w:tab/>
-            </w:r>
-            <w:r>
-              <w:rPr>
                 <w:webHidden/>
               </w:rPr>
               <w:fldChar w:fldCharType="begin"/>
@@ -2278,7 +2215,7 @@
               <w:rPr>
                 <w:webHidden/>
               </w:rPr>
-              <w:instrText xml:space="preserve"> PAGEREF _Toc178199667 \h </w:instrText>
+              <w:instrText xml:space="preserve"> PAGEREF _Toc181869570 \h </w:instrText>
             </w:r>
             <w:r>
               <w:rPr>
@@ -2295,7 +2232,7 @@
               <w:rPr>
                 <w:webHidden/>
               </w:rPr>
-              <w:t>34</w:t>
+              <w:t>35</w:t>
             </w:r>
             <w:r>
               <w:rPr>
@@ -2309,7 +2246,6 @@
           <w:pPr>
             <w:pStyle w:val="TDC1"/>
             <w:tabs>
-              <w:tab w:val="left" w:pos="1320"/>
               <w:tab w:val="right" w:leader="dot" w:pos="9962"/>
             </w:tabs>
             <w:rPr>
@@ -2321,69 +2257,54 @@
               <w14:ligatures w14:val="none"/>
             </w:rPr>
           </w:pPr>
-          <w:hyperlink w:anchor="_Toc178199668" w:history="1">
+          <w:hyperlink w:anchor="_Toc181869571" w:history="1">
             <w:r>
               <w:rPr>
                 <w:rStyle w:val="Hipervnculo"/>
                 <w:noProof/>
               </w:rPr>
-              <w:t>6.</w:t>
-            </w:r>
-            <w:r>
-              <w:rPr>
-                <w:rFonts w:eastAsiaTheme="minorEastAsia"/>
+              <w:t>Síntesis</w:t>
+            </w:r>
+            <w:r>
+              <w:rPr>
                 <w:noProof/>
-                <w:kern w:val="0"/>
-                <w:sz w:val="22"/>
-                <w:lang w:eastAsia="es-CO"/>
-                <w14:ligatures w14:val="none"/>
+                <w:webHidden/>
               </w:rPr>
               <w:tab/>
             </w:r>
             <w:r>
               <w:rPr>
-                <w:rStyle w:val="Hipervnculo"/>
                 <w:noProof/>
-              </w:rPr>
-              <w:t>Síntesis</w:t>
+                <w:webHidden/>
+              </w:rPr>
+              <w:fldChar w:fldCharType="begin"/>
             </w:r>
             <w:r>
               <w:rPr>
                 <w:noProof/>
                 <w:webHidden/>
               </w:rPr>
-              <w:tab/>
+              <w:instrText xml:space="preserve"> PAGEREF _Toc181869571 \h </w:instrText>
             </w:r>
             <w:r>
               <w:rPr>
                 <w:noProof/>
                 <w:webHidden/>
               </w:rPr>
-              <w:fldChar w:fldCharType="begin"/>
             </w:r>
             <w:r>
               <w:rPr>
                 <w:noProof/>
                 <w:webHidden/>
               </w:rPr>
-              <w:instrText xml:space="preserve"> PAGEREF _Toc178199668 \h </w:instrText>
+              <w:fldChar w:fldCharType="separate"/>
             </w:r>
             <w:r>
               <w:rPr>
                 <w:noProof/>
                 <w:webHidden/>
               </w:rPr>
-              <w:fldChar w:fldCharType="separate"/>
-            </w:r>
-            <w:r>
-              <w:rPr>
-                <w:b/>
-                <w:bCs/>
-                <w:noProof/>
-                <w:webHidden/>
-                <w:lang w:val="es-ES"/>
-              </w:rPr>
-              <w:t>¡Error! Marcador no definido.</w:t>
+              <w:t>36</w:t>
             </w:r>
             <w:r>
               <w:rPr>
@@ -2398,7 +2319,6 @@
           <w:pPr>
             <w:pStyle w:val="TDC1"/>
             <w:tabs>
-              <w:tab w:val="left" w:pos="1320"/>
               <w:tab w:val="right" w:leader="dot" w:pos="9962"/>
             </w:tabs>
             <w:rPr>
@@ -2410,72 +2330,54 @@
               <w14:ligatures w14:val="none"/>
             </w:rPr>
           </w:pPr>
-          <w:hyperlink w:anchor="_Toc178199669" w:history="1">
+          <w:hyperlink w:anchor="_Toc181869572" w:history="1">
             <w:r>
               <w:rPr>
                 <w:rStyle w:val="Hipervnculo"/>
                 <w:noProof/>
               </w:rPr>
-              <w:t>7.</w:t>
-            </w:r>
-            <w:r>
-              <w:rPr>
-                <w:rFonts w:eastAsiaTheme="minorEastAsia"/>
+              <w:t>Material complementario</w:t>
+            </w:r>
+            <w:r>
+              <w:rPr>
                 <w:noProof/>
-                <w:kern w:val="0"/>
-                <w:sz w:val="22"/>
-                <w:lang w:eastAsia="es-CO"/>
-                <w14:ligatures w14:val="none"/>
+                <w:webHidden/>
               </w:rPr>
               <w:tab/>
             </w:r>
             <w:r>
               <w:rPr>
-                <w:rStyle w:val="Hipervnculo"/>
                 <w:noProof/>
-              </w:rPr>
-              <w:t>Material complementario</w:t>
+                <w:webHidden/>
+              </w:rPr>
+              <w:fldChar w:fldCharType="begin"/>
             </w:r>
             <w:r>
               <w:rPr>
                 <w:noProof/>
                 <w:webHidden/>
               </w:rPr>
-              <w:tab/>
+              <w:instrText xml:space="preserve"> PAGEREF _Toc181869572 \h </w:instrText>
             </w:r>
             <w:r>
               <w:rPr>
                 <w:noProof/>
                 <w:webHidden/>
               </w:rPr>
-              <w:fldChar w:fldCharType="begin"/>
             </w:r>
             <w:r>
               <w:rPr>
                 <w:noProof/>
                 <w:webHidden/>
               </w:rPr>
-              <w:instrText xml:space="preserve"> PAGEREF _Toc178199669 \h </w:instrText>
+              <w:fldChar w:fldCharType="separate"/>
             </w:r>
             <w:r>
               <w:rPr>
                 <w:noProof/>
                 <w:webHidden/>
               </w:rPr>
-            </w:r>
-            <w:r>
-              <w:rPr>
-                <w:noProof/>
-                <w:webHidden/>
-              </w:rPr>
-              <w:fldChar w:fldCharType="separate"/>
-            </w:r>
-            <w:r>
-              <w:rPr>
-                <w:noProof/>
-                <w:webHidden/>
-              </w:rPr>
-              <w:t>36</w:t>
+              <w:t>37</w:t>
             </w:r>
             <w:r>
               <w:rPr>
@@ -2490,7 +2392,6 @@
           <w:pPr>
             <w:pStyle w:val="TDC1"/>
             <w:tabs>
-              <w:tab w:val="left" w:pos="1320"/>
               <w:tab w:val="right" w:leader="dot" w:pos="9962"/>
             </w:tabs>
             <w:rPr>
@@ -2502,72 +2403,54 @@
               <w14:ligatures w14:val="none"/>
             </w:rPr>
           </w:pPr>
-          <w:hyperlink w:anchor="_Toc178199670" w:history="1">
+          <w:hyperlink w:anchor="_Toc181869573" w:history="1">
             <w:r>
               <w:rPr>
                 <w:rStyle w:val="Hipervnculo"/>
                 <w:noProof/>
               </w:rPr>
-              <w:t>8.</w:t>
-            </w:r>
-            <w:r>
-              <w:rPr>
-                <w:rFonts w:eastAsiaTheme="minorEastAsia"/>
+              <w:t>Glosario</w:t>
+            </w:r>
+            <w:r>
+              <w:rPr>
                 <w:noProof/>
-                <w:kern w:val="0"/>
-                <w:sz w:val="22"/>
-                <w:lang w:eastAsia="es-CO"/>
-                <w14:ligatures w14:val="none"/>
+                <w:webHidden/>
               </w:rPr>
               <w:tab/>
             </w:r>
             <w:r>
               <w:rPr>
-                <w:rStyle w:val="Hipervnculo"/>
                 <w:noProof/>
-              </w:rPr>
-              <w:t>Glosario</w:t>
+                <w:webHidden/>
+              </w:rPr>
+              <w:fldChar w:fldCharType="begin"/>
             </w:r>
             <w:r>
               <w:rPr>
                 <w:noProof/>
                 <w:webHidden/>
               </w:rPr>
-              <w:tab/>
+              <w:instrText xml:space="preserve"> PAGEREF _Toc181869573 \h </w:instrText>
             </w:r>
             <w:r>
               <w:rPr>
                 <w:noProof/>
                 <w:webHidden/>
               </w:rPr>
-              <w:fldChar w:fldCharType="begin"/>
             </w:r>
             <w:r>
               <w:rPr>
                 <w:noProof/>
                 <w:webHidden/>
               </w:rPr>
-              <w:instrText xml:space="preserve"> PAGEREF _Toc178199670 \h </w:instrText>
+              <w:fldChar w:fldCharType="separate"/>
             </w:r>
             <w:r>
               <w:rPr>
                 <w:noProof/>
                 <w:webHidden/>
               </w:rPr>
-            </w:r>
-            <w:r>
-              <w:rPr>
-                <w:noProof/>
-                <w:webHidden/>
-              </w:rPr>
-              <w:fldChar w:fldCharType="separate"/>
-            </w:r>
-            <w:r>
-              <w:rPr>
-                <w:noProof/>
-                <w:webHidden/>
-              </w:rPr>
-              <w:t>37</w:t>
+              <w:t>38</w:t>
             </w:r>
             <w:r>
               <w:rPr>
@@ -2582,7 +2465,6 @@
           <w:pPr>
             <w:pStyle w:val="TDC1"/>
             <w:tabs>
-              <w:tab w:val="left" w:pos="1320"/>
               <w:tab w:val="right" w:leader="dot" w:pos="9962"/>
             </w:tabs>
             <w:rPr>
@@ -2594,25 +2476,7 @@
               <w14:ligatures w14:val="none"/>
             </w:rPr>
           </w:pPr>
-          <w:hyperlink w:anchor="_Toc178199671" w:history="1">
-            <w:r>
-              <w:rPr>
-                <w:rStyle w:val="Hipervnculo"/>
-                <w:noProof/>
-              </w:rPr>
-              <w:t>9.</w:t>
-            </w:r>
-            <w:r>
-              <w:rPr>
-                <w:rFonts w:eastAsiaTheme="minorEastAsia"/>
-                <w:noProof/>
-                <w:kern w:val="0"/>
-                <w:sz w:val="22"/>
-                <w:lang w:eastAsia="es-CO"/>
-                <w14:ligatures w14:val="none"/>
-              </w:rPr>
-              <w:tab/>
-            </w:r>
+          <w:hyperlink w:anchor="_Toc181869574" w:history="1">
             <w:r>
               <w:rPr>
                 <w:rStyle w:val="Hipervnculo"/>
@@ -2640,7 +2504,7 @@
                 <w:noProof/>
                 <w:webHidden/>
               </w:rPr>
-              <w:instrText xml:space="preserve"> PAGEREF _Toc178199671 \h </w:instrText>
+              <w:instrText xml:space="preserve"> PAGEREF _Toc181869574 \h </w:instrText>
             </w:r>
             <w:r>
               <w:rPr>
@@ -2660,7 +2524,7 @@
                 <w:noProof/>
                 <w:webHidden/>
               </w:rPr>
-              <w:t>39</w:t>
+              <w:t>40</w:t>
             </w:r>
             <w:r>
               <w:rPr>
@@ -2675,7 +2539,6 @@
           <w:pPr>
             <w:pStyle w:val="TDC1"/>
             <w:tabs>
-              <w:tab w:val="left" w:pos="1320"/>
               <w:tab w:val="right" w:leader="dot" w:pos="9962"/>
             </w:tabs>
             <w:rPr>
@@ -2687,72 +2550,54 @@
               <w14:ligatures w14:val="none"/>
             </w:rPr>
           </w:pPr>
-          <w:hyperlink w:anchor="_Toc178199672" w:history="1">
+          <w:hyperlink w:anchor="_Toc181869575" w:history="1">
             <w:r>
               <w:rPr>
                 <w:rStyle w:val="Hipervnculo"/>
                 <w:noProof/>
               </w:rPr>
-              <w:t>10.</w:t>
-            </w:r>
-            <w:r>
-              <w:rPr>
-                <w:rFonts w:eastAsiaTheme="minorEastAsia"/>
+              <w:t>Créditos</w:t>
+            </w:r>
+            <w:r>
+              <w:rPr>
                 <w:noProof/>
-                <w:kern w:val="0"/>
-                <w:sz w:val="22"/>
-                <w:lang w:eastAsia="es-CO"/>
-                <w14:ligatures w14:val="none"/>
+                <w:webHidden/>
               </w:rPr>
               <w:tab/>
             </w:r>
             <w:r>
               <w:rPr>
-                <w:rStyle w:val="Hipervnculo"/>
                 <w:noProof/>
-              </w:rPr>
-              <w:t>Créditos</w:t>
+                <w:webHidden/>
+              </w:rPr>
+              <w:fldChar w:fldCharType="begin"/>
             </w:r>
             <w:r>
               <w:rPr>
                 <w:noProof/>
                 <w:webHidden/>
               </w:rPr>
-              <w:tab/>
+              <w:instrText xml:space="preserve"> PAGEREF _Toc181869575 \h </w:instrText>
             </w:r>
             <w:r>
               <w:rPr>
                 <w:noProof/>
                 <w:webHidden/>
               </w:rPr>
-              <w:fldChar w:fldCharType="begin"/>
             </w:r>
             <w:r>
               <w:rPr>
                 <w:noProof/>
                 <w:webHidden/>
               </w:rPr>
-              <w:instrText xml:space="preserve"> PAGEREF _Toc178199672 \h </w:instrText>
+              <w:fldChar w:fldCharType="separate"/>
             </w:r>
             <w:r>
               <w:rPr>
                 <w:noProof/>
                 <w:webHidden/>
               </w:rPr>
-            </w:r>
-            <w:r>
-              <w:rPr>
-                <w:noProof/>
-                <w:webHidden/>
-              </w:rPr>
-              <w:fldChar w:fldCharType="separate"/>
-            </w:r>
-            <w:r>
-              <w:rPr>
-                <w:noProof/>
-                <w:webHidden/>
-              </w:rPr>
-              <w:t>40</w:t>
+              <w:t>41</w:t>
             </w:r>
             <w:r>
               <w:rPr>
@@ -2808,7 +2653,7 @@
         </w:numPr>
         <w:ind w:left="1068"/>
       </w:pPr>
-      <w:bookmarkStart w:id="0" w:name="_Toc178199641"/>
+      <w:bookmarkStart w:id="0" w:name="_Toc181869544"/>
       <w:r>
         <w:lastRenderedPageBreak/>
         <w:t>Introducción</w:t>
@@ -2965,10 +2810,91 @@
     </w:p>
     <w:p>
       <w:pPr>
+        <w:ind w:firstLine="0"/>
+      </w:pPr>
+    </w:p>
+    <w:p>
+      <w:pPr>
+        <w:ind w:firstLine="0"/>
+      </w:pPr>
+    </w:p>
+    <w:p>
+      <w:pPr>
+        <w:ind w:firstLine="0"/>
+      </w:pPr>
+    </w:p>
+    <w:p>
+      <w:pPr>
+        <w:ind w:firstLine="0"/>
+      </w:pPr>
+    </w:p>
+    <w:p>
+      <w:pPr>
+        <w:ind w:firstLine="0"/>
+      </w:pPr>
+    </w:p>
+    <w:p>
+      <w:pPr>
+        <w:ind w:firstLine="0"/>
+      </w:pPr>
+    </w:p>
+    <w:p>
+      <w:pPr>
+        <w:ind w:firstLine="0"/>
+      </w:pPr>
+    </w:p>
+    <w:p>
+      <w:pPr>
+        <w:ind w:firstLine="0"/>
+      </w:pPr>
+    </w:p>
+    <w:p>
+      <w:pPr>
+        <w:ind w:firstLine="0"/>
+      </w:pPr>
+    </w:p>
+    <w:p>
+      <w:pPr>
+        <w:ind w:firstLine="0"/>
+      </w:pPr>
+    </w:p>
+    <w:p>
+      <w:pPr>
+        <w:ind w:firstLine="0"/>
+      </w:pPr>
+    </w:p>
+    <w:p>
+      <w:pPr>
+        <w:ind w:firstLine="0"/>
+      </w:pPr>
+    </w:p>
+    <w:p>
+      <w:pPr>
+        <w:ind w:firstLine="0"/>
+      </w:pPr>
+    </w:p>
+    <w:p>
+      <w:pPr>
+        <w:ind w:firstLine="0"/>
+      </w:pPr>
+    </w:p>
+    <w:p>
+      <w:pPr>
+        <w:ind w:firstLine="0"/>
+      </w:pPr>
+    </w:p>
+    <w:p>
+      <w:pPr>
+        <w:ind w:firstLine="0"/>
+      </w:pPr>
+    </w:p>
+    <w:p>
+      <w:pPr>
         <w:pStyle w:val="Ttulo1"/>
       </w:pPr>
-      <w:bookmarkStart w:id="1" w:name="_Toc178199642"/>
-      <w:r>
+      <w:bookmarkStart w:id="1" w:name="_Toc181869545"/>
+      <w:r>
+        <w:lastRenderedPageBreak/>
         <w:t>Antecedentes</w:t>
       </w:r>
       <w:r>
@@ -3310,7 +3236,6 @@
           <w:bCs/>
           <w:lang w:eastAsia="es-CO"/>
         </w:rPr>
-        <w:lastRenderedPageBreak/>
         <w:t>1940</w:t>
       </w:r>
     </w:p>
@@ -3348,6 +3273,7 @@
           <w:bCs/>
           <w:lang w:eastAsia="es-CO"/>
         </w:rPr>
+        <w:lastRenderedPageBreak/>
         <w:t>1947</w:t>
       </w:r>
     </w:p>
@@ -3529,9 +3455,45 @@
     </w:p>
     <w:p>
       <w:pPr>
+        <w:pStyle w:val="Prrafodelista"/>
+        <w:ind w:left="1429" w:firstLine="0"/>
+        <w:rPr>
+          <w:lang w:eastAsia="es-CO"/>
+        </w:rPr>
+      </w:pPr>
+    </w:p>
+    <w:p>
+      <w:pPr>
+        <w:pStyle w:val="Prrafodelista"/>
+        <w:ind w:left="1429" w:firstLine="0"/>
+        <w:rPr>
+          <w:lang w:eastAsia="es-CO"/>
+        </w:rPr>
+      </w:pPr>
+    </w:p>
+    <w:p>
+      <w:pPr>
+        <w:pStyle w:val="Prrafodelista"/>
+        <w:ind w:left="1429" w:firstLine="0"/>
+        <w:rPr>
+          <w:lang w:eastAsia="es-CO"/>
+        </w:rPr>
+      </w:pPr>
+    </w:p>
+    <w:p>
+      <w:pPr>
+        <w:pStyle w:val="Prrafodelista"/>
+        <w:ind w:left="1429" w:firstLine="0"/>
+        <w:rPr>
+          <w:lang w:eastAsia="es-CO"/>
+        </w:rPr>
+      </w:pPr>
+    </w:p>
+    <w:p>
+      <w:pPr>
         <w:pStyle w:val="Ttulo1"/>
       </w:pPr>
-      <w:bookmarkStart w:id="2" w:name="_Toc178199643"/>
+      <w:bookmarkStart w:id="2" w:name="_Toc181869546"/>
       <w:r>
         <w:lastRenderedPageBreak/>
         <w:t>Variables del mercado</w:t>
@@ -3627,7 +3589,9 @@
         </w:rPr>
       </w:pPr>
       <w:bookmarkStart w:id="3" w:name="_Toc178199644"/>
+      <w:bookmarkStart w:id="4" w:name="_Toc181869547"/>
       <w:bookmarkEnd w:id="3"/>
+      <w:bookmarkEnd w:id="4"/>
     </w:p>
     <w:p>
       <w:pPr>
@@ -3656,18 +3620,20 @@
           <w14:ligatures w14:val="none"/>
         </w:rPr>
       </w:pPr>
-      <w:bookmarkStart w:id="4" w:name="_Toc178199645"/>
-      <w:bookmarkEnd w:id="4"/>
+      <w:bookmarkStart w:id="5" w:name="_Toc178199645"/>
+      <w:bookmarkStart w:id="6" w:name="_Toc181869548"/>
+      <w:bookmarkEnd w:id="5"/>
+      <w:bookmarkEnd w:id="6"/>
     </w:p>
     <w:p>
       <w:pPr>
         <w:pStyle w:val="Ttulo2"/>
       </w:pPr>
-      <w:bookmarkStart w:id="5" w:name="_Toc178199646"/>
+      <w:bookmarkStart w:id="7" w:name="_Toc181869549"/>
       <w:r>
         <w:t>¿Qué es una variable del mercado?</w:t>
       </w:r>
-      <w:bookmarkEnd w:id="5"/>
+      <w:bookmarkEnd w:id="7"/>
     </w:p>
     <w:p>
       <w:pPr>
@@ -3686,11 +3652,11 @@
       <w:pPr>
         <w:pStyle w:val="Ttulo2"/>
       </w:pPr>
-      <w:bookmarkStart w:id="6" w:name="_Toc178199647"/>
+      <w:bookmarkStart w:id="8" w:name="_Toc181869550"/>
       <w:r>
         <w:t>Variables externas</w:t>
       </w:r>
-      <w:bookmarkEnd w:id="6"/>
+      <w:bookmarkEnd w:id="8"/>
     </w:p>
     <w:p>
       <w:pPr>
@@ -4042,11 +4008,11 @@
       <w:pPr>
         <w:pStyle w:val="Ttulo2"/>
       </w:pPr>
-      <w:bookmarkStart w:id="7" w:name="_Toc178199648"/>
+      <w:bookmarkStart w:id="9" w:name="_Toc181869551"/>
       <w:r>
         <w:t>Variables internas</w:t>
       </w:r>
-      <w:bookmarkEnd w:id="7"/>
+      <w:bookmarkEnd w:id="9"/>
     </w:p>
     <w:p>
       <w:pPr>
@@ -4402,7 +4368,23 @@
           <w:bCs/>
           <w:lang w:eastAsia="es-CO"/>
         </w:rPr>
-        <w:t xml:space="preserve"> y los riegos sean mínimos.</w:t>
+        <w:t xml:space="preserve"> y los rie</w:t>
+      </w:r>
+      <w:r>
+        <w:rPr>
+          <w:b/>
+          <w:bCs/>
+          <w:lang w:eastAsia="es-CO"/>
+        </w:rPr>
+        <w:t>s</w:t>
+      </w:r>
+      <w:r>
+        <w:rPr>
+          <w:b/>
+          <w:bCs/>
+          <w:lang w:eastAsia="es-CO"/>
+        </w:rPr>
+        <w:t>gos sean mínimos.</w:t>
       </w:r>
     </w:p>
     <w:p>
@@ -4416,12 +4398,12 @@
       <w:pPr>
         <w:pStyle w:val="Ttulo1"/>
       </w:pPr>
-      <w:bookmarkStart w:id="8" w:name="_Toc178199649"/>
+      <w:bookmarkStart w:id="10" w:name="_Toc181869552"/>
       <w:r>
         <w:lastRenderedPageBreak/>
         <w:t>Recolección de información</w:t>
       </w:r>
-      <w:bookmarkEnd w:id="8"/>
+      <w:bookmarkEnd w:id="10"/>
     </w:p>
     <w:p>
       <w:pPr>
@@ -4478,18 +4460,20 @@
           <w14:ligatures w14:val="none"/>
         </w:rPr>
       </w:pPr>
-      <w:bookmarkStart w:id="9" w:name="_Toc178199650"/>
-      <w:bookmarkEnd w:id="9"/>
+      <w:bookmarkStart w:id="11" w:name="_Toc178199650"/>
+      <w:bookmarkStart w:id="12" w:name="_Toc181869553"/>
+      <w:bookmarkEnd w:id="11"/>
+      <w:bookmarkEnd w:id="12"/>
     </w:p>
     <w:p>
       <w:pPr>
         <w:pStyle w:val="Ttulo2"/>
       </w:pPr>
-      <w:bookmarkStart w:id="10" w:name="_Toc178199651"/>
+      <w:bookmarkStart w:id="13" w:name="_Toc181869554"/>
       <w:r>
         <w:t>Tipos de investigación</w:t>
       </w:r>
-      <w:bookmarkEnd w:id="10"/>
+      <w:bookmarkEnd w:id="13"/>
     </w:p>
     <w:p>
       <w:pPr>
@@ -4602,17 +4586,32 @@
     <w:p>
       <w:pPr>
         <w:rPr>
-          <w:b/>
-          <w:bCs/>
-          <w:lang w:val="es-419" w:eastAsia="es-CO"/>
-        </w:rPr>
-      </w:pPr>
-      <w:r>
-        <w:rPr>
-          <w:b/>
-          <w:bCs/>
-          <w:lang w:val="es-419" w:eastAsia="es-CO"/>
-        </w:rPr>
+          <w:lang w:val="es-419" w:eastAsia="es-CO"/>
+        </w:rPr>
+      </w:pPr>
+    </w:p>
+    <w:p>
+      <w:pPr>
+        <w:rPr>
+          <w:lang w:val="es-419" w:eastAsia="es-CO"/>
+        </w:rPr>
+      </w:pPr>
+    </w:p>
+    <w:p>
+      <w:pPr>
+        <w:rPr>
+          <w:b/>
+          <w:bCs/>
+          <w:lang w:val="es-419" w:eastAsia="es-CO"/>
+        </w:rPr>
+      </w:pPr>
+      <w:r>
+        <w:rPr>
+          <w:b/>
+          <w:bCs/>
+          <w:lang w:val="es-419" w:eastAsia="es-CO"/>
+        </w:rPr>
+        <w:lastRenderedPageBreak/>
         <w:t>Descriptiva</w:t>
       </w:r>
     </w:p>
@@ -4626,7 +4625,6 @@
         <w:rPr>
           <w:lang w:val="es-419" w:eastAsia="es-CO"/>
         </w:rPr>
-        <w:lastRenderedPageBreak/>
         <w:t>Trata un tema especial en un momento determinado o en un lapso específico; como su nombre lo indica, describe aspectos en relación con variables del mercado.</w:t>
       </w:r>
     </w:p>
@@ -4734,11 +4732,11 @@
       <w:pPr>
         <w:pStyle w:val="Ttulo2"/>
       </w:pPr>
-      <w:bookmarkStart w:id="11" w:name="_Toc178199652"/>
+      <w:bookmarkStart w:id="14" w:name="_Toc181869555"/>
       <w:r>
         <w:t>Fuentes de información</w:t>
       </w:r>
-      <w:bookmarkEnd w:id="11"/>
+      <w:bookmarkEnd w:id="14"/>
     </w:p>
     <w:p>
       <w:pPr>
@@ -4843,6 +4841,7 @@
           <w:bCs/>
           <w:lang w:val="es-419" w:eastAsia="es-CO"/>
         </w:rPr>
+        <w:lastRenderedPageBreak/>
         <w:t>Fuentes secundarias</w:t>
       </w:r>
     </w:p>
@@ -4856,7 +4855,6 @@
         <w:rPr>
           <w:lang w:val="es-419" w:eastAsia="es-CO"/>
         </w:rPr>
-        <w:lastRenderedPageBreak/>
         <w:t>Analizan, interpretan o critican las fuentes primarias; son un paso que complementa la información original.</w:t>
       </w:r>
     </w:p>
@@ -5041,6 +5039,7 @@
         <w:rPr>
           <w:lang w:eastAsia="es-CO"/>
         </w:rPr>
+        <w:lastRenderedPageBreak/>
         <w:t>Con la investigación cualitativa se pueden abordar problemáticas tales como:</w:t>
       </w:r>
     </w:p>
@@ -5058,7 +5057,6 @@
           <w:bCs/>
           <w:lang w:eastAsia="es-CO"/>
         </w:rPr>
-        <w:lastRenderedPageBreak/>
         <w:t>Diagnóstico</w:t>
       </w:r>
     </w:p>
@@ -5292,11 +5290,11 @@
       <w:pPr>
         <w:pStyle w:val="Ttulo2"/>
       </w:pPr>
-      <w:bookmarkStart w:id="12" w:name="_Toc178199653"/>
+      <w:bookmarkStart w:id="15" w:name="_Toc181869556"/>
       <w:r>
         <w:t>Técnicas de recolección de información</w:t>
       </w:r>
-      <w:bookmarkEnd w:id="12"/>
+      <w:bookmarkEnd w:id="15"/>
     </w:p>
     <w:p>
       <w:pPr>
@@ -5314,17 +5312,39 @@
     <w:p>
       <w:pPr>
         <w:rPr>
-          <w:b/>
-          <w:bCs/>
-          <w:lang w:val="es-419" w:eastAsia="es-CO"/>
-        </w:rPr>
-      </w:pPr>
-      <w:r>
-        <w:rPr>
-          <w:b/>
-          <w:bCs/>
-          <w:lang w:val="es-419" w:eastAsia="es-CO"/>
-        </w:rPr>
+          <w:lang w:eastAsia="es-CO"/>
+        </w:rPr>
+      </w:pPr>
+    </w:p>
+    <w:p>
+      <w:pPr>
+        <w:rPr>
+          <w:lang w:eastAsia="es-CO"/>
+        </w:rPr>
+      </w:pPr>
+    </w:p>
+    <w:p>
+      <w:pPr>
+        <w:rPr>
+          <w:lang w:eastAsia="es-CO"/>
+        </w:rPr>
+      </w:pPr>
+    </w:p>
+    <w:p>
+      <w:pPr>
+        <w:rPr>
+          <w:b/>
+          <w:bCs/>
+          <w:lang w:val="es-419" w:eastAsia="es-CO"/>
+        </w:rPr>
+      </w:pPr>
+      <w:r>
+        <w:rPr>
+          <w:b/>
+          <w:bCs/>
+          <w:lang w:val="es-419" w:eastAsia="es-CO"/>
+        </w:rPr>
+        <w:lastRenderedPageBreak/>
         <w:t>Información cualitativa</w:t>
       </w:r>
     </w:p>
@@ -5355,7 +5375,6 @@
           <w:bCs/>
           <w:lang w:val="es-419" w:eastAsia="es-CO"/>
         </w:rPr>
-        <w:lastRenderedPageBreak/>
         <w:t>Información cuantitativa</w:t>
       </w:r>
     </w:p>
@@ -5391,7 +5410,15 @@
           <w:bCs/>
           <w:lang w:eastAsia="es-CO"/>
         </w:rPr>
-        <w:t>Tipos de información</w:t>
+        <w:t>T</w:t>
+      </w:r>
+      <w:r>
+        <w:rPr>
+          <w:b/>
+          <w:bCs/>
+          <w:lang w:eastAsia="es-CO"/>
+        </w:rPr>
+        <w:t>écnicas de recolección de información parte I</w:t>
       </w:r>
     </w:p>
     <w:p>
@@ -5406,7 +5433,19 @@
         <w:rPr>
           <w:lang w:eastAsia="es-CO"/>
         </w:rPr>
-        <w:t>Revise con atención el video “Tipos de información”, que se encuentra en el material complementario.</w:t>
+        <w:t>Revise con atención el video “T</w:t>
+      </w:r>
+      <w:r>
+        <w:rPr>
+          <w:lang w:eastAsia="es-CO"/>
+        </w:rPr>
+        <w:t>écnicas de recolección de información parte I</w:t>
+      </w:r>
+      <w:r>
+        <w:rPr>
+          <w:lang w:eastAsia="es-CO"/>
+        </w:rPr>
+        <w:t>”, que se encuentra en el material complementario.</w:t>
       </w:r>
       <w:r>
         <w:rPr>
@@ -5481,26 +5520,17 @@
           <w:bCs/>
           <w:lang w:eastAsia="es-CO"/>
         </w:rPr>
-        <w:t>Esta técnica se utiliza para: obtener información sobre creencias, motivaciones o actitudes frente a determinado tema, para indagar sobre temas personales que no se hablarían en sesiones de grupo o para inquirir sobre temas profesionales con expertos. Estas entrevistas deben ser grabadas y transcritas completamente para su estudio.</w:t>
-      </w:r>
-    </w:p>
-    <w:p>
-      <w:pPr>
-        <w:rPr>
-          <w:b/>
-          <w:bCs/>
-          <w:lang w:eastAsia="es-CO"/>
-        </w:rPr>
-      </w:pPr>
-    </w:p>
-    <w:p>
-      <w:pPr>
-        <w:rPr>
-          <w:b/>
-          <w:bCs/>
-          <w:lang w:eastAsia="es-CO"/>
-        </w:rPr>
-      </w:pPr>
+        <w:t xml:space="preserve">Esta técnica se utiliza para: obtener información sobre creencias, motivaciones o actitudes frente a determinado tema, para indagar sobre temas personales que no se hablarían en sesiones de grupo o para inquirir sobre temas profesionales con </w:t>
+      </w:r>
+      <w:r>
+        <w:rPr>
+          <w:b/>
+          <w:bCs/>
+          <w:lang w:eastAsia="es-CO"/>
+        </w:rPr>
+        <w:lastRenderedPageBreak/>
+        <w:t>expertos. Estas entrevistas deben ser grabadas y transcritas completamente para su estudio.</w:t>
+      </w:r>
     </w:p>
     <w:p>
       <w:pPr>
@@ -5517,7 +5547,6 @@
           <w:b/>
           <w:bCs/>
         </w:rPr>
-        <w:lastRenderedPageBreak/>
         <w:t>F</w:t>
       </w:r>
       <w:proofErr w:type="spellStart"/>
@@ -5806,20 +5835,6 @@
         </w:rPr>
         <w:t>La sesión debe ser grabada para su análisis posterior.</w:t>
       </w:r>
-    </w:p>
-    <w:p>
-      <w:pPr>
-        <w:rPr>
-          <w:lang w:eastAsia="es-CO"/>
-        </w:rPr>
-      </w:pPr>
-    </w:p>
-    <w:p>
-      <w:pPr>
-        <w:rPr>
-          <w:lang w:eastAsia="es-CO"/>
-        </w:rPr>
-      </w:pPr>
     </w:p>
     <w:p>
       <w:pPr>
@@ -6605,12 +6620,12 @@
       <w:pPr>
         <w:pStyle w:val="Ttulo1"/>
       </w:pPr>
-      <w:bookmarkStart w:id="13" w:name="_Toc178199654"/>
+      <w:bookmarkStart w:id="16" w:name="_Toc181869557"/>
       <w:r>
         <w:lastRenderedPageBreak/>
         <w:t>Matrices de diagnóstico</w:t>
       </w:r>
-      <w:bookmarkEnd w:id="13"/>
+      <w:bookmarkEnd w:id="16"/>
     </w:p>
     <w:p>
       <w:pPr>
@@ -6652,14 +6667,16 @@
           <w14:ligatures w14:val="none"/>
         </w:rPr>
       </w:pPr>
-      <w:bookmarkStart w:id="14" w:name="_Toc178199655"/>
-      <w:bookmarkEnd w:id="14"/>
+      <w:bookmarkStart w:id="17" w:name="_Toc178199655"/>
+      <w:bookmarkStart w:id="18" w:name="_Toc181869558"/>
+      <w:bookmarkEnd w:id="17"/>
+      <w:bookmarkEnd w:id="18"/>
     </w:p>
     <w:p>
       <w:pPr>
         <w:pStyle w:val="Ttulo2"/>
       </w:pPr>
-      <w:bookmarkStart w:id="15" w:name="_Toc178199656"/>
+      <w:bookmarkStart w:id="19" w:name="_Toc181869559"/>
       <w:r>
         <w:t>Matriz de </w:t>
       </w:r>
@@ -6670,7 +6687,7 @@
         </w:rPr>
         <w:t>Ansoff</w:t>
       </w:r>
-      <w:bookmarkEnd w:id="15"/>
+      <w:bookmarkEnd w:id="19"/>
     </w:p>
     <w:p>
       <w:pPr>
@@ -7263,12 +7280,12 @@
       <w:pPr>
         <w:pStyle w:val="Ttulo2"/>
       </w:pPr>
-      <w:bookmarkStart w:id="16" w:name="_Toc178199657"/>
+      <w:bookmarkStart w:id="20" w:name="_Toc181869560"/>
       <w:r>
         <w:lastRenderedPageBreak/>
         <w:t>Matriz BCG</w:t>
       </w:r>
-      <w:bookmarkEnd w:id="16"/>
+      <w:bookmarkEnd w:id="20"/>
     </w:p>
     <w:p>
       <w:pPr>
@@ -7572,11 +7589,11 @@
       <w:pPr>
         <w:pStyle w:val="Ttulo2"/>
       </w:pPr>
-      <w:bookmarkStart w:id="17" w:name="_Toc178199658"/>
+      <w:bookmarkStart w:id="21" w:name="_Toc181869561"/>
       <w:r>
         <w:t>Matriz de competitividad</w:t>
       </w:r>
-      <w:bookmarkEnd w:id="17"/>
+      <w:bookmarkEnd w:id="21"/>
     </w:p>
     <w:p>
       <w:pPr>
@@ -8014,11 +8031,11 @@
           <w:rStyle w:val="Extranjerismo"/>
         </w:rPr>
       </w:pPr>
-      <w:bookmarkStart w:id="18" w:name="_Toc178199659"/>
+      <w:bookmarkStart w:id="22" w:name="_Toc181869562"/>
       <w:r>
         <w:t>Matriz DOFA</w:t>
       </w:r>
-      <w:bookmarkEnd w:id="18"/>
+      <w:bookmarkEnd w:id="22"/>
     </w:p>
     <w:p>
       <w:pPr>
@@ -8358,17 +8375,25 @@
     <w:p>
       <w:pPr>
         <w:rPr>
-          <w:b/>
-          <w:bCs/>
-          <w:lang w:eastAsia="es-CO"/>
-        </w:rPr>
-      </w:pPr>
-      <w:r>
-        <w:rPr>
-          <w:b/>
-          <w:bCs/>
-          <w:lang w:eastAsia="es-CO"/>
-        </w:rPr>
+          <w:lang w:eastAsia="es-CO"/>
+        </w:rPr>
+      </w:pPr>
+    </w:p>
+    <w:p>
+      <w:pPr>
+        <w:rPr>
+          <w:b/>
+          <w:bCs/>
+          <w:lang w:eastAsia="es-CO"/>
+        </w:rPr>
+      </w:pPr>
+      <w:r>
+        <w:rPr>
+          <w:b/>
+          <w:bCs/>
+          <w:lang w:eastAsia="es-CO"/>
+        </w:rPr>
+        <w:lastRenderedPageBreak/>
         <w:t>FA</w:t>
       </w:r>
     </w:p>
@@ -8382,7 +8407,6 @@
         <w:rPr>
           <w:lang w:eastAsia="es-CO"/>
         </w:rPr>
-        <w:lastRenderedPageBreak/>
         <w:t>Estrategias que permitan contrarrestar las posibles amenazas a partir de las fortalezas de la empresa.</w:t>
       </w:r>
     </w:p>
@@ -8494,33 +8518,38 @@
     </w:p>
     <w:p>
       <w:pPr>
-        <w:rPr>
-          <w:lang w:val="es-419" w:eastAsia="es-CO"/>
-        </w:rPr>
-      </w:pPr>
-    </w:p>
-    <w:p>
-      <w:pPr>
         <w:pStyle w:val="Ttulo1"/>
       </w:pPr>
-      <w:bookmarkStart w:id="19" w:name="_Toc178199660"/>
+      <w:bookmarkStart w:id="23" w:name="_Toc181869563"/>
       <w:r>
         <w:lastRenderedPageBreak/>
         <w:t>Proceso de investigación</w:t>
       </w:r>
-      <w:bookmarkEnd w:id="19"/>
-    </w:p>
-    <w:p>
-      <w:pPr>
-        <w:rPr>
-          <w:lang w:eastAsia="es-CO"/>
-        </w:rPr>
-      </w:pPr>
-      <w:r>
-        <w:rPr>
-          <w:lang w:eastAsia="es-CO"/>
-        </w:rPr>
-        <w:t>El desarrollo de una investigación debe necesariamente tener una estructura sólida, coherente y organizada. Esto, con el fin obtener la información y los resultados de la forma más eficiente posible.</w:t>
+      <w:bookmarkEnd w:id="23"/>
+    </w:p>
+    <w:p>
+      <w:pPr>
+        <w:rPr>
+          <w:lang w:eastAsia="es-CO"/>
+        </w:rPr>
+      </w:pPr>
+      <w:r>
+        <w:rPr>
+          <w:lang w:eastAsia="es-CO"/>
+        </w:rPr>
+        <w:t>El desarrollo de una investigación debe necesariamente tener una estructura sólida, coherente y organizada. Esto, con el fin</w:t>
+      </w:r>
+      <w:r>
+        <w:rPr>
+          <w:lang w:eastAsia="es-CO"/>
+        </w:rPr>
+        <w:t xml:space="preserve"> de</w:t>
+      </w:r>
+      <w:r>
+        <w:rPr>
+          <w:lang w:eastAsia="es-CO"/>
+        </w:rPr>
+        <w:t xml:space="preserve"> obtener la información y los resultados de la forma más eficiente posible.</w:t>
       </w:r>
     </w:p>
     <w:p>
@@ -8563,18 +8592,20 @@
           <w14:ligatures w14:val="none"/>
         </w:rPr>
       </w:pPr>
-      <w:bookmarkStart w:id="20" w:name="_Toc178199661"/>
-      <w:bookmarkEnd w:id="20"/>
+      <w:bookmarkStart w:id="24" w:name="_Toc178199661"/>
+      <w:bookmarkStart w:id="25" w:name="_Toc181869564"/>
+      <w:bookmarkEnd w:id="24"/>
+      <w:bookmarkEnd w:id="25"/>
     </w:p>
     <w:p>
       <w:pPr>
         <w:pStyle w:val="Ttulo2"/>
       </w:pPr>
-      <w:bookmarkStart w:id="21" w:name="_Toc178199662"/>
+      <w:bookmarkStart w:id="26" w:name="_Toc181869565"/>
       <w:r>
         <w:t>Identificación del problema</w:t>
       </w:r>
-      <w:bookmarkEnd w:id="21"/>
+      <w:bookmarkEnd w:id="26"/>
     </w:p>
     <w:p>
       <w:pPr>
@@ -8713,11 +8744,11 @@
       <w:pPr>
         <w:pStyle w:val="Ttulo2"/>
       </w:pPr>
-      <w:bookmarkStart w:id="22" w:name="_Toc178199663"/>
+      <w:bookmarkStart w:id="27" w:name="_Toc181869566"/>
       <w:r>
         <w:t>Metodología</w:t>
       </w:r>
-      <w:bookmarkEnd w:id="22"/>
+      <w:bookmarkEnd w:id="27"/>
     </w:p>
     <w:p>
       <w:pPr>
@@ -8736,11 +8767,11 @@
       <w:pPr>
         <w:pStyle w:val="Ttulo2"/>
       </w:pPr>
-      <w:bookmarkStart w:id="23" w:name="_Toc178199664"/>
+      <w:bookmarkStart w:id="28" w:name="_Toc181869567"/>
       <w:r>
         <w:t>Recolección de datos</w:t>
       </w:r>
-      <w:bookmarkEnd w:id="23"/>
+      <w:bookmarkEnd w:id="28"/>
     </w:p>
     <w:p>
       <w:pPr>
@@ -8790,11 +8821,11 @@
       <w:pPr>
         <w:pStyle w:val="Ttulo2"/>
       </w:pPr>
-      <w:bookmarkStart w:id="24" w:name="_Toc178199665"/>
+      <w:bookmarkStart w:id="29" w:name="_Toc181869568"/>
       <w:r>
         <w:t>Análisis de información</w:t>
       </w:r>
-      <w:bookmarkEnd w:id="24"/>
+      <w:bookmarkEnd w:id="29"/>
     </w:p>
     <w:p>
       <w:pPr>
@@ -8826,12 +8857,12 @@
       <w:pPr>
         <w:pStyle w:val="Ttulo2"/>
       </w:pPr>
-      <w:bookmarkStart w:id="25" w:name="_Toc178199666"/>
+      <w:bookmarkStart w:id="30" w:name="_Toc181869569"/>
       <w:r>
         <w:lastRenderedPageBreak/>
         <w:t>Conclusiones</w:t>
       </w:r>
-      <w:bookmarkEnd w:id="25"/>
+      <w:bookmarkEnd w:id="30"/>
     </w:p>
     <w:p>
       <w:pPr>
@@ -8850,11 +8881,11 @@
       <w:pPr>
         <w:pStyle w:val="Ttulo2"/>
       </w:pPr>
-      <w:bookmarkStart w:id="26" w:name="_Toc178199667"/>
+      <w:bookmarkStart w:id="31" w:name="_Toc181869570"/>
       <w:r>
         <w:t>Estrategias</w:t>
       </w:r>
-      <w:bookmarkEnd w:id="26"/>
+      <w:bookmarkEnd w:id="31"/>
     </w:p>
     <w:p>
       <w:pPr>
@@ -8949,10 +8980,12 @@
         </w:numPr>
         <w:ind w:left="1068"/>
       </w:pPr>
+      <w:bookmarkStart w:id="32" w:name="_Toc181869571"/>
       <w:r>
         <w:lastRenderedPageBreak/>
         <w:t>Síntesis</w:t>
       </w:r>
+      <w:bookmarkEnd w:id="32"/>
     </w:p>
     <w:p>
       <w:pPr>
@@ -9090,12 +9123,12 @@
         </w:numPr>
         <w:ind w:left="1068"/>
       </w:pPr>
-      <w:bookmarkStart w:id="27" w:name="_Toc178199669"/>
+      <w:bookmarkStart w:id="33" w:name="_Toc181869572"/>
       <w:r>
         <w:lastRenderedPageBreak/>
         <w:t>Material complementario</w:t>
       </w:r>
-      <w:bookmarkEnd w:id="27"/>
+      <w:bookmarkEnd w:id="33"/>
     </w:p>
     <w:tbl>
       <w:tblPr>
@@ -9182,6 +9215,9 @@
             </w:pPr>
             <w:r>
               <w:t>2. Variables de mercado</w:t>
+            </w:r>
+            <w:r>
+              <w:t>.</w:t>
             </w:r>
           </w:p>
         </w:tc>
@@ -9249,6 +9285,9 @@
             </w:pPr>
             <w:r>
               <w:t>2. Variables del mercado</w:t>
+            </w:r>
+            <w:r>
+              <w:t>.</w:t>
             </w:r>
           </w:p>
         </w:tc>
@@ -9312,6 +9351,9 @@
             <w:r>
               <w:t>3.2 Fuentes de información</w:t>
             </w:r>
+            <w:r>
+              <w:t>.</w:t>
+            </w:r>
           </w:p>
         </w:tc>
         <w:tc>
@@ -9430,12 +9472,12 @@
         </w:numPr>
         <w:ind w:left="1068"/>
       </w:pPr>
-      <w:bookmarkStart w:id="28" w:name="_Toc178199670"/>
+      <w:bookmarkStart w:id="34" w:name="_Toc181869573"/>
       <w:r>
         <w:lastRenderedPageBreak/>
         <w:t>Glosario</w:t>
       </w:r>
-      <w:bookmarkEnd w:id="28"/>
+      <w:bookmarkEnd w:id="34"/>
     </w:p>
     <w:p>
       <w:pPr>
@@ -9852,7 +9894,7 @@
         </w:numPr>
         <w:ind w:left="1068"/>
       </w:pPr>
-      <w:bookmarkStart w:id="29" w:name="_Toc178199671"/>
+      <w:bookmarkStart w:id="35" w:name="_Toc181869574"/>
       <w:r>
         <w:rPr>
           <w:bdr w:val="none" w:sz="0" w:space="0" w:color="auto" w:frame="1"/>
@@ -9860,7 +9902,7 @@
         <w:lastRenderedPageBreak/>
         <w:t>Referencias bibliográficas</w:t>
       </w:r>
-      <w:bookmarkEnd w:id="29"/>
+      <w:bookmarkEnd w:id="35"/>
     </w:p>
     <w:p>
       <w:pPr>
@@ -10192,12 +10234,12 @@
         </w:numPr>
         <w:ind w:left="708"/>
       </w:pPr>
-      <w:bookmarkStart w:id="30" w:name="_Toc178199672"/>
+      <w:bookmarkStart w:id="36" w:name="_Toc181869575"/>
       <w:r>
         <w:lastRenderedPageBreak/>
         <w:t>Créditos</w:t>
       </w:r>
-      <w:bookmarkEnd w:id="30"/>
+      <w:bookmarkEnd w:id="36"/>
     </w:p>
     <w:tbl>
       <w:tblPr>
@@ -10253,7 +10295,13 @@
               <w:pStyle w:val="TextoTablas"/>
             </w:pPr>
             <w:r>
-              <w:t>Regional y Centro de Formación</w:t>
+              <w:t>Centro de Formación</w:t>
+            </w:r>
+            <w:r>
+              <w:t xml:space="preserve"> y </w:t>
+            </w:r>
+            <w:r>
+              <w:t xml:space="preserve">Regional </w:t>
             </w:r>
           </w:p>
         </w:tc>
@@ -10676,7 +10724,19 @@
               <w:rPr>
                 <w:rStyle w:val="Extranjerismo"/>
               </w:rPr>
-              <w:t>full-stack</w:t>
+              <w:t>full</w:t>
+            </w:r>
+            <w:r>
+              <w:rPr>
+                <w:rStyle w:val="Extranjerismo"/>
+              </w:rPr>
+              <w:t xml:space="preserve"> </w:t>
+            </w:r>
+            <w:r>
+              <w:rPr>
+                <w:rStyle w:val="Extranjerismo"/>
+              </w:rPr>
+              <w:t>stack</w:t>
             </w:r>
           </w:p>
         </w:tc>
@@ -10731,7 +10791,19 @@
               <w:rPr>
                 <w:rStyle w:val="Extranjerismo"/>
               </w:rPr>
-              <w:t>full-stack</w:t>
+              <w:t>full</w:t>
+            </w:r>
+            <w:r>
+              <w:rPr>
+                <w:rStyle w:val="Extranjerismo"/>
+              </w:rPr>
+              <w:t xml:space="preserve"> </w:t>
+            </w:r>
+            <w:r>
+              <w:rPr>
+                <w:rStyle w:val="Extranjerismo"/>
+              </w:rPr>
+              <w:t>stack</w:t>
             </w:r>
           </w:p>
         </w:tc>
@@ -11321,7 +11393,7 @@
         <v:path o:extrusionok="f" gradientshapeok="t" o:connecttype="rect"/>
         <o:lock v:ext="edit" aspectratio="t"/>
       </v:shapetype>
-      <v:shape id="_x0000_i1046" type="#_x0000_t75" style="width:13.25pt;height:13.25pt" o:bullet="t">
+      <v:shape id="_x0000_i1040" type="#_x0000_t75" style="width:11.3pt;height:11.3pt" o:bullet="t">
         <v:imagedata r:id="rId1" o:title="mso8C56"/>
       </v:shape>
     </w:pict>
@@ -13511,7 +13583,7 @@
   <w:abstractNum w:abstractNumId="21" w15:restartNumberingAfterBreak="0">
     <w:nsid w:val="7C161D1C"/>
     <w:multiLevelType w:val="multilevel"/>
-    <w:tmpl w:val="5A863788"/>
+    <w:tmpl w:val="549E8F04"/>
     <w:lvl w:ilvl="0">
       <w:start w:val="1"/>
       <w:numFmt w:val="decimal"/>
@@ -13531,8 +13603,8 @@
         <w:ind w:left="715" w:hanging="432"/>
       </w:pPr>
       <w:rPr>
-        <w:b w:val="0"/>
-        <w:bCs w:val="0"/>
+        <w:b/>
+        <w:bCs/>
         <w:i w:val="0"/>
         <w:iCs w:val="0"/>
         <w:caps w:val="0"/>
@@ -14374,6 +14446,7 @@
   <w:style w:type="character" w:default="1" w:styleId="Fuentedeprrafopredeter">
     <w:name w:val="Default Paragraph Font"/>
     <w:uiPriority w:val="1"/>
+    <w:semiHidden/>
     <w:unhideWhenUsed/>
   </w:style>
   <w:style w:type="table" w:default="1" w:styleId="Tablanormal">
@@ -14915,14 +14988,14 @@
     <w:autoRedefine/>
     <w:uiPriority w:val="39"/>
     <w:unhideWhenUsed/>
-    <w:rsid w:val="009412D3"/>
+    <w:rsid w:val="008C0D8B"/>
     <w:pPr>
       <w:tabs>
         <w:tab w:val="left" w:pos="1276"/>
         <w:tab w:val="right" w:leader="dot" w:pos="9962"/>
       </w:tabs>
       <w:spacing w:after="100"/>
-      <w:ind w:left="280" w:firstLine="429"/>
+      <w:ind w:left="708" w:firstLine="429"/>
     </w:pPr>
     <w:rPr>
       <w:noProof/>

</xml_diff>